<commit_message>
After updating IFD and EER
</commit_message>
<xml_diff>
--- a/Week 03 - Use Case Definitions (final) - IFD (first draft)/CompanyX.Specification.v3.00.docx
+++ b/Week 03 - Use Case Definitions (final) - IFD (first draft)/CompanyX.Specification.v3.00.docx
@@ -59,7 +59,7 @@
           <w:numId w:val="0"/>
         </w:numPr>
       </w:pPr>
-      <w:bookmarkStart w:id="0" w:name="_Toc162256810"/>
+      <w:bookmarkStart w:id="0" w:name="_Toc162357620"/>
       <w:r>
         <w:lastRenderedPageBreak/>
         <w:t>Table of Contents</w:t>
@@ -118,7 +118,7 @@
           <w:r>
             <w:fldChar w:fldCharType="separate"/>
           </w:r>
-          <w:hyperlink w:anchor="_Toc162256810" w:history="1">
+          <w:hyperlink w:anchor="_Toc162357620" w:history="1">
             <w:r>
               <w:rPr>
                 <w:rStyle w:val="Hyperlink"/>
@@ -145,7 +145,7 @@
                 <w:noProof/>
                 <w:webHidden/>
               </w:rPr>
-              <w:instrText xml:space="preserve"> PAGEREF _Toc162256810 \h </w:instrText>
+              <w:instrText xml:space="preserve"> PAGEREF _Toc162357620 \h </w:instrText>
             </w:r>
             <w:r>
               <w:rPr>
@@ -189,7 +189,7 @@
               <w14:ligatures w14:val="standardContextual"/>
             </w:rPr>
           </w:pPr>
-          <w:hyperlink w:anchor="_Toc162256811" w:history="1">
+          <w:hyperlink w:anchor="_Toc162357621" w:history="1">
             <w:r>
               <w:rPr>
                 <w:rStyle w:val="Hyperlink"/>
@@ -231,7 +231,7 @@
                 <w:noProof/>
                 <w:webHidden/>
               </w:rPr>
-              <w:instrText xml:space="preserve"> PAGEREF _Toc162256811 \h </w:instrText>
+              <w:instrText xml:space="preserve"> PAGEREF _Toc162357621 \h </w:instrText>
             </w:r>
             <w:r>
               <w:rPr>
@@ -275,7 +275,7 @@
               <w14:ligatures w14:val="standardContextual"/>
             </w:rPr>
           </w:pPr>
-          <w:hyperlink w:anchor="_Toc162256812" w:history="1">
+          <w:hyperlink w:anchor="_Toc162357622" w:history="1">
             <w:r>
               <w:rPr>
                 <w:rStyle w:val="Hyperlink"/>
@@ -317,7 +317,7 @@
                 <w:noProof/>
                 <w:webHidden/>
               </w:rPr>
-              <w:instrText xml:space="preserve"> PAGEREF _Toc162256812 \h </w:instrText>
+              <w:instrText xml:space="preserve"> PAGEREF _Toc162357622 \h </w:instrText>
             </w:r>
             <w:r>
               <w:rPr>
@@ -361,7 +361,7 @@
               <w14:ligatures w14:val="standardContextual"/>
             </w:rPr>
           </w:pPr>
-          <w:hyperlink w:anchor="_Toc162256813" w:history="1">
+          <w:hyperlink w:anchor="_Toc162357623" w:history="1">
             <w:r>
               <w:rPr>
                 <w:rStyle w:val="Hyperlink"/>
@@ -403,7 +403,7 @@
                 <w:noProof/>
                 <w:webHidden/>
               </w:rPr>
-              <w:instrText xml:space="preserve"> PAGEREF _Toc162256813 \h </w:instrText>
+              <w:instrText xml:space="preserve"> PAGEREF _Toc162357623 \h </w:instrText>
             </w:r>
             <w:r>
               <w:rPr>
@@ -447,7 +447,7 @@
               <w14:ligatures w14:val="standardContextual"/>
             </w:rPr>
           </w:pPr>
-          <w:hyperlink w:anchor="_Toc162256814" w:history="1">
+          <w:hyperlink w:anchor="_Toc162357624" w:history="1">
             <w:r>
               <w:rPr>
                 <w:rStyle w:val="Hyperlink"/>
@@ -489,7 +489,7 @@
                 <w:noProof/>
                 <w:webHidden/>
               </w:rPr>
-              <w:instrText xml:space="preserve"> PAGEREF _Toc162256814 \h </w:instrText>
+              <w:instrText xml:space="preserve"> PAGEREF _Toc162357624 \h </w:instrText>
             </w:r>
             <w:r>
               <w:rPr>
@@ -533,7 +533,7 @@
               <w14:ligatures w14:val="standardContextual"/>
             </w:rPr>
           </w:pPr>
-          <w:hyperlink w:anchor="_Toc162256815" w:history="1">
+          <w:hyperlink w:anchor="_Toc162357625" w:history="1">
             <w:r>
               <w:rPr>
                 <w:rStyle w:val="Hyperlink"/>
@@ -575,7 +575,7 @@
                 <w:noProof/>
                 <w:webHidden/>
               </w:rPr>
-              <w:instrText xml:space="preserve"> PAGEREF _Toc162256815 \h </w:instrText>
+              <w:instrText xml:space="preserve"> PAGEREF _Toc162357625 \h </w:instrText>
             </w:r>
             <w:r>
               <w:rPr>
@@ -619,7 +619,7 @@
               <w14:ligatures w14:val="standardContextual"/>
             </w:rPr>
           </w:pPr>
-          <w:hyperlink w:anchor="_Toc162256816" w:history="1">
+          <w:hyperlink w:anchor="_Toc162357626" w:history="1">
             <w:r>
               <w:rPr>
                 <w:rStyle w:val="Hyperlink"/>
@@ -661,7 +661,7 @@
                 <w:noProof/>
                 <w:webHidden/>
               </w:rPr>
-              <w:instrText xml:space="preserve"> PAGEREF _Toc162256816 \h </w:instrText>
+              <w:instrText xml:space="preserve"> PAGEREF _Toc162357626 \h </w:instrText>
             </w:r>
             <w:r>
               <w:rPr>
@@ -705,7 +705,7 @@
               <w14:ligatures w14:val="standardContextual"/>
             </w:rPr>
           </w:pPr>
-          <w:hyperlink w:anchor="_Toc162256817" w:history="1">
+          <w:hyperlink w:anchor="_Toc162357627" w:history="1">
             <w:r>
               <w:rPr>
                 <w:rStyle w:val="Hyperlink"/>
@@ -747,7 +747,7 @@
                 <w:noProof/>
                 <w:webHidden/>
               </w:rPr>
-              <w:instrText xml:space="preserve"> PAGEREF _Toc162256817 \h </w:instrText>
+              <w:instrText xml:space="preserve"> PAGEREF _Toc162357627 \h </w:instrText>
             </w:r>
             <w:r>
               <w:rPr>
@@ -791,7 +791,7 @@
               <w14:ligatures w14:val="standardContextual"/>
             </w:rPr>
           </w:pPr>
-          <w:hyperlink w:anchor="_Toc162256818" w:history="1">
+          <w:hyperlink w:anchor="_Toc162357628" w:history="1">
             <w:r>
               <w:rPr>
                 <w:rStyle w:val="Hyperlink"/>
@@ -833,7 +833,7 @@
                 <w:noProof/>
                 <w:webHidden/>
               </w:rPr>
-              <w:instrText xml:space="preserve"> PAGEREF _Toc162256818 \h </w:instrText>
+              <w:instrText xml:space="preserve"> PAGEREF _Toc162357628 \h </w:instrText>
             </w:r>
             <w:r>
               <w:rPr>
@@ -877,7 +877,7 @@
               <w14:ligatures w14:val="standardContextual"/>
             </w:rPr>
           </w:pPr>
-          <w:hyperlink w:anchor="_Toc162256819" w:history="1">
+          <w:hyperlink w:anchor="_Toc162357629" w:history="1">
             <w:r>
               <w:rPr>
                 <w:rStyle w:val="Hyperlink"/>
@@ -919,7 +919,7 @@
                 <w:noProof/>
                 <w:webHidden/>
               </w:rPr>
-              <w:instrText xml:space="preserve"> PAGEREF _Toc162256819 \h </w:instrText>
+              <w:instrText xml:space="preserve"> PAGEREF _Toc162357629 \h </w:instrText>
             </w:r>
             <w:r>
               <w:rPr>
@@ -963,7 +963,7 @@
               <w14:ligatures w14:val="standardContextual"/>
             </w:rPr>
           </w:pPr>
-          <w:hyperlink w:anchor="_Toc162256820" w:history="1">
+          <w:hyperlink w:anchor="_Toc162357630" w:history="1">
             <w:r>
               <w:rPr>
                 <w:rStyle w:val="Hyperlink"/>
@@ -1005,7 +1005,7 @@
                 <w:noProof/>
                 <w:webHidden/>
               </w:rPr>
-              <w:instrText xml:space="preserve"> PAGEREF _Toc162256820 \h </w:instrText>
+              <w:instrText xml:space="preserve"> PAGEREF _Toc162357630 \h </w:instrText>
             </w:r>
             <w:r>
               <w:rPr>
@@ -1049,7 +1049,7 @@
               <w14:ligatures w14:val="standardContextual"/>
             </w:rPr>
           </w:pPr>
-          <w:hyperlink w:anchor="_Toc162256821" w:history="1">
+          <w:hyperlink w:anchor="_Toc162357631" w:history="1">
             <w:r>
               <w:rPr>
                 <w:rStyle w:val="Hyperlink"/>
@@ -1091,7 +1091,7 @@
                 <w:noProof/>
                 <w:webHidden/>
               </w:rPr>
-              <w:instrText xml:space="preserve"> PAGEREF _Toc162256821 \h </w:instrText>
+              <w:instrText xml:space="preserve"> PAGEREF _Toc162357631 \h </w:instrText>
             </w:r>
             <w:r>
               <w:rPr>
@@ -1135,7 +1135,7 @@
               <w14:ligatures w14:val="standardContextual"/>
             </w:rPr>
           </w:pPr>
-          <w:hyperlink w:anchor="_Toc162256822" w:history="1">
+          <w:hyperlink w:anchor="_Toc162357632" w:history="1">
             <w:r>
               <w:rPr>
                 <w:rStyle w:val="Hyperlink"/>
@@ -1177,7 +1177,7 @@
                 <w:noProof/>
                 <w:webHidden/>
               </w:rPr>
-              <w:instrText xml:space="preserve"> PAGEREF _Toc162256822 \h </w:instrText>
+              <w:instrText xml:space="preserve"> PAGEREF _Toc162357632 \h </w:instrText>
             </w:r>
             <w:r>
               <w:rPr>
@@ -1221,7 +1221,7 @@
               <w14:ligatures w14:val="standardContextual"/>
             </w:rPr>
           </w:pPr>
-          <w:hyperlink w:anchor="_Toc162256823" w:history="1">
+          <w:hyperlink w:anchor="_Toc162357633" w:history="1">
             <w:r>
               <w:rPr>
                 <w:rStyle w:val="Hyperlink"/>
@@ -1263,7 +1263,7 @@
                 <w:noProof/>
                 <w:webHidden/>
               </w:rPr>
-              <w:instrText xml:space="preserve"> PAGEREF _Toc162256823 \h </w:instrText>
+              <w:instrText xml:space="preserve"> PAGEREF _Toc162357633 \h </w:instrText>
             </w:r>
             <w:r>
               <w:rPr>
@@ -1307,7 +1307,7 @@
               <w14:ligatures w14:val="standardContextual"/>
             </w:rPr>
           </w:pPr>
-          <w:hyperlink w:anchor="_Toc162256824" w:history="1">
+          <w:hyperlink w:anchor="_Toc162357634" w:history="1">
             <w:r>
               <w:rPr>
                 <w:rStyle w:val="Hyperlink"/>
@@ -1349,7 +1349,7 @@
                 <w:noProof/>
                 <w:webHidden/>
               </w:rPr>
-              <w:instrText xml:space="preserve"> PAGEREF _Toc162256824 \h </w:instrText>
+              <w:instrText xml:space="preserve"> PAGEREF _Toc162357634 \h </w:instrText>
             </w:r>
             <w:r>
               <w:rPr>
@@ -1393,7 +1393,7 @@
               <w14:ligatures w14:val="standardContextual"/>
             </w:rPr>
           </w:pPr>
-          <w:hyperlink w:anchor="_Toc162256825" w:history="1">
+          <w:hyperlink w:anchor="_Toc162357635" w:history="1">
             <w:r>
               <w:rPr>
                 <w:rStyle w:val="Hyperlink"/>
@@ -1435,7 +1435,7 @@
                 <w:noProof/>
                 <w:webHidden/>
               </w:rPr>
-              <w:instrText xml:space="preserve"> PAGEREF _Toc162256825 \h </w:instrText>
+              <w:instrText xml:space="preserve"> PAGEREF _Toc162357635 \h </w:instrText>
             </w:r>
             <w:r>
               <w:rPr>
@@ -1479,7 +1479,7 @@
               <w14:ligatures w14:val="standardContextual"/>
             </w:rPr>
           </w:pPr>
-          <w:hyperlink w:anchor="_Toc162256826" w:history="1">
+          <w:hyperlink w:anchor="_Toc162357636" w:history="1">
             <w:r>
               <w:rPr>
                 <w:rStyle w:val="Hyperlink"/>
@@ -1521,7 +1521,7 @@
                 <w:noProof/>
                 <w:webHidden/>
               </w:rPr>
-              <w:instrText xml:space="preserve"> PAGEREF _Toc162256826 \h </w:instrText>
+              <w:instrText xml:space="preserve"> PAGEREF _Toc162357636 \h </w:instrText>
             </w:r>
             <w:r>
               <w:rPr>
@@ -1565,7 +1565,7 @@
               <w14:ligatures w14:val="standardContextual"/>
             </w:rPr>
           </w:pPr>
-          <w:hyperlink w:anchor="_Toc162256827" w:history="1">
+          <w:hyperlink w:anchor="_Toc162357637" w:history="1">
             <w:r>
               <w:rPr>
                 <w:rStyle w:val="Hyperlink"/>
@@ -1607,7 +1607,7 @@
                 <w:noProof/>
                 <w:webHidden/>
               </w:rPr>
-              <w:instrText xml:space="preserve"> PAGEREF _Toc162256827 \h </w:instrText>
+              <w:instrText xml:space="preserve"> PAGEREF _Toc162357637 \h </w:instrText>
             </w:r>
             <w:r>
               <w:rPr>
@@ -1651,7 +1651,7 @@
               <w14:ligatures w14:val="standardContextual"/>
             </w:rPr>
           </w:pPr>
-          <w:hyperlink w:anchor="_Toc162256828" w:history="1">
+          <w:hyperlink w:anchor="_Toc162357638" w:history="1">
             <w:r>
               <w:rPr>
                 <w:rStyle w:val="Hyperlink"/>
@@ -1693,7 +1693,7 @@
                 <w:noProof/>
                 <w:webHidden/>
               </w:rPr>
-              <w:instrText xml:space="preserve"> PAGEREF _Toc162256828 \h </w:instrText>
+              <w:instrText xml:space="preserve"> PAGEREF _Toc162357638 \h </w:instrText>
             </w:r>
             <w:r>
               <w:rPr>
@@ -1737,7 +1737,7 @@
               <w14:ligatures w14:val="standardContextual"/>
             </w:rPr>
           </w:pPr>
-          <w:hyperlink w:anchor="_Toc162256829" w:history="1">
+          <w:hyperlink w:anchor="_Toc162357639" w:history="1">
             <w:r>
               <w:rPr>
                 <w:rStyle w:val="Hyperlink"/>
@@ -1779,7 +1779,7 @@
                 <w:noProof/>
                 <w:webHidden/>
               </w:rPr>
-              <w:instrText xml:space="preserve"> PAGEREF _Toc162256829 \h </w:instrText>
+              <w:instrText xml:space="preserve"> PAGEREF _Toc162357639 \h </w:instrText>
             </w:r>
             <w:r>
               <w:rPr>
@@ -1823,7 +1823,7 @@
               <w14:ligatures w14:val="standardContextual"/>
             </w:rPr>
           </w:pPr>
-          <w:hyperlink w:anchor="_Toc162256830" w:history="1">
+          <w:hyperlink w:anchor="_Toc162357640" w:history="1">
             <w:r>
               <w:rPr>
                 <w:rStyle w:val="Hyperlink"/>
@@ -1865,7 +1865,7 @@
                 <w:noProof/>
                 <w:webHidden/>
               </w:rPr>
-              <w:instrText xml:space="preserve"> PAGEREF _Toc162256830 \h </w:instrText>
+              <w:instrText xml:space="preserve"> PAGEREF _Toc162357640 \h </w:instrText>
             </w:r>
             <w:r>
               <w:rPr>
@@ -1908,7 +1908,7 @@
               <w14:ligatures w14:val="standardContextual"/>
             </w:rPr>
           </w:pPr>
-          <w:hyperlink w:anchor="_Toc162256831" w:history="1">
+          <w:hyperlink w:anchor="_Toc162357641" w:history="1">
             <w:r>
               <w:rPr>
                 <w:rStyle w:val="Hyperlink"/>
@@ -1935,7 +1935,7 @@
                 <w:noProof/>
                 <w:webHidden/>
               </w:rPr>
-              <w:instrText xml:space="preserve"> PAGEREF _Toc162256831 \h </w:instrText>
+              <w:instrText xml:space="preserve"> PAGEREF _Toc162357641 \h </w:instrText>
             </w:r>
             <w:r>
               <w:rPr>
@@ -1979,7 +1979,7 @@
               <w14:ligatures w14:val="standardContextual"/>
             </w:rPr>
           </w:pPr>
-          <w:hyperlink w:anchor="_Toc162256832" w:history="1">
+          <w:hyperlink w:anchor="_Toc162357642" w:history="1">
             <w:r>
               <w:rPr>
                 <w:rStyle w:val="Hyperlink"/>
@@ -2021,7 +2021,7 @@
                 <w:noProof/>
                 <w:webHidden/>
               </w:rPr>
-              <w:instrText xml:space="preserve"> PAGEREF _Toc162256832 \h </w:instrText>
+              <w:instrText xml:space="preserve"> PAGEREF _Toc162357642 \h </w:instrText>
             </w:r>
             <w:r>
               <w:rPr>
@@ -2065,7 +2065,7 @@
               <w14:ligatures w14:val="standardContextual"/>
             </w:rPr>
           </w:pPr>
-          <w:hyperlink w:anchor="_Toc162256833" w:history="1">
+          <w:hyperlink w:anchor="_Toc162357643" w:history="1">
             <w:r>
               <w:rPr>
                 <w:rStyle w:val="Hyperlink"/>
@@ -2107,7 +2107,7 @@
                 <w:noProof/>
                 <w:webHidden/>
               </w:rPr>
-              <w:instrText xml:space="preserve"> PAGEREF _Toc162256833 \h </w:instrText>
+              <w:instrText xml:space="preserve"> PAGEREF _Toc162357643 \h </w:instrText>
             </w:r>
             <w:r>
               <w:rPr>
@@ -2151,7 +2151,7 @@
               <w14:ligatures w14:val="standardContextual"/>
             </w:rPr>
           </w:pPr>
-          <w:hyperlink w:anchor="_Toc162256834" w:history="1">
+          <w:hyperlink w:anchor="_Toc162357644" w:history="1">
             <w:r>
               <w:rPr>
                 <w:rStyle w:val="Hyperlink"/>
@@ -2193,7 +2193,7 @@
                 <w:noProof/>
                 <w:webHidden/>
               </w:rPr>
-              <w:instrText xml:space="preserve"> PAGEREF _Toc162256834 \h </w:instrText>
+              <w:instrText xml:space="preserve"> PAGEREF _Toc162357644 \h </w:instrText>
             </w:r>
             <w:r>
               <w:rPr>
@@ -2237,7 +2237,7 @@
               <w14:ligatures w14:val="standardContextual"/>
             </w:rPr>
           </w:pPr>
-          <w:hyperlink w:anchor="_Toc162256835" w:history="1">
+          <w:hyperlink w:anchor="_Toc162357645" w:history="1">
             <w:r>
               <w:rPr>
                 <w:rStyle w:val="Hyperlink"/>
@@ -2279,7 +2279,7 @@
                 <w:noProof/>
                 <w:webHidden/>
               </w:rPr>
-              <w:instrText xml:space="preserve"> PAGEREF _Toc162256835 \h </w:instrText>
+              <w:instrText xml:space="preserve"> PAGEREF _Toc162357645 \h </w:instrText>
             </w:r>
             <w:r>
               <w:rPr>
@@ -2299,7 +2299,7 @@
                 <w:noProof/>
                 <w:webHidden/>
               </w:rPr>
-              <w:t>7</w:t>
+              <w:t>8</w:t>
             </w:r>
             <w:r>
               <w:rPr>
@@ -2323,7 +2323,7 @@
               <w14:ligatures w14:val="standardContextual"/>
             </w:rPr>
           </w:pPr>
-          <w:hyperlink w:anchor="_Toc162256836" w:history="1">
+          <w:hyperlink w:anchor="_Toc162357646" w:history="1">
             <w:r>
               <w:rPr>
                 <w:rStyle w:val="Hyperlink"/>
@@ -2344,7 +2344,7 @@
                 <w:rStyle w:val="Hyperlink"/>
                 <w:noProof/>
               </w:rPr>
-              <w:t>Task 1</w:t>
+              <w:t>Payroll Process</w:t>
             </w:r>
             <w:r>
               <w:rPr>
@@ -2365,7 +2365,7 @@
                 <w:noProof/>
                 <w:webHidden/>
               </w:rPr>
-              <w:instrText xml:space="preserve"> PAGEREF _Toc162256836 \h </w:instrText>
+              <w:instrText xml:space="preserve"> PAGEREF _Toc162357646 \h </w:instrText>
             </w:r>
             <w:r>
               <w:rPr>
@@ -2385,7 +2385,7 @@
                 <w:noProof/>
                 <w:webHidden/>
               </w:rPr>
-              <w:t>7</w:t>
+              <w:t>8</w:t>
             </w:r>
             <w:r>
               <w:rPr>
@@ -2409,7 +2409,7 @@
               <w14:ligatures w14:val="standardContextual"/>
             </w:rPr>
           </w:pPr>
-          <w:hyperlink w:anchor="_Toc162256837" w:history="1">
+          <w:hyperlink w:anchor="_Toc162357647" w:history="1">
             <w:r>
               <w:rPr>
                 <w:rStyle w:val="Hyperlink"/>
@@ -2451,7 +2451,7 @@
                 <w:noProof/>
                 <w:webHidden/>
               </w:rPr>
-              <w:instrText xml:space="preserve"> PAGEREF _Toc162256837 \h </w:instrText>
+              <w:instrText xml:space="preserve"> PAGEREF _Toc162357647 \h </w:instrText>
             </w:r>
             <w:r>
               <w:rPr>
@@ -2471,7 +2471,7 @@
                 <w:noProof/>
                 <w:webHidden/>
               </w:rPr>
-              <w:t>7</w:t>
+              <w:t>8</w:t>
             </w:r>
             <w:r>
               <w:rPr>
@@ -2495,7 +2495,7 @@
               <w14:ligatures w14:val="standardContextual"/>
             </w:rPr>
           </w:pPr>
-          <w:hyperlink w:anchor="_Toc162256838" w:history="1">
+          <w:hyperlink w:anchor="_Toc162357648" w:history="1">
             <w:r>
               <w:rPr>
                 <w:rStyle w:val="Hyperlink"/>
@@ -2537,7 +2537,7 @@
                 <w:noProof/>
                 <w:webHidden/>
               </w:rPr>
-              <w:instrText xml:space="preserve"> PAGEREF _Toc162256838 \h </w:instrText>
+              <w:instrText xml:space="preserve"> PAGEREF _Toc162357648 \h </w:instrText>
             </w:r>
             <w:r>
               <w:rPr>
@@ -2557,7 +2557,7 @@
                 <w:noProof/>
                 <w:webHidden/>
               </w:rPr>
-              <w:t>7</w:t>
+              <w:t>8</w:t>
             </w:r>
             <w:r>
               <w:rPr>
@@ -2581,7 +2581,7 @@
               <w14:ligatures w14:val="standardContextual"/>
             </w:rPr>
           </w:pPr>
-          <w:hyperlink w:anchor="_Toc162256839" w:history="1">
+          <w:hyperlink w:anchor="_Toc162357649" w:history="1">
             <w:r>
               <w:rPr>
                 <w:rStyle w:val="Hyperlink"/>
@@ -2623,7 +2623,7 @@
                 <w:noProof/>
                 <w:webHidden/>
               </w:rPr>
-              <w:instrText xml:space="preserve"> PAGEREF _Toc162256839 \h </w:instrText>
+              <w:instrText xml:space="preserve"> PAGEREF _Toc162357649 \h </w:instrText>
             </w:r>
             <w:r>
               <w:rPr>
@@ -2643,7 +2643,7 @@
                 <w:noProof/>
                 <w:webHidden/>
               </w:rPr>
-              <w:t>7</w:t>
+              <w:t>8</w:t>
             </w:r>
             <w:r>
               <w:rPr>
@@ -2667,7 +2667,7 @@
               <w14:ligatures w14:val="standardContextual"/>
             </w:rPr>
           </w:pPr>
-          <w:hyperlink w:anchor="_Toc162256840" w:history="1">
+          <w:hyperlink w:anchor="_Toc162357650" w:history="1">
             <w:r>
               <w:rPr>
                 <w:rStyle w:val="Hyperlink"/>
@@ -2709,7 +2709,7 @@
                 <w:noProof/>
                 <w:webHidden/>
               </w:rPr>
-              <w:instrText xml:space="preserve"> PAGEREF _Toc162256840 \h </w:instrText>
+              <w:instrText xml:space="preserve"> PAGEREF _Toc162357650 \h </w:instrText>
             </w:r>
             <w:r>
               <w:rPr>
@@ -2753,7 +2753,7 @@
               <w14:ligatures w14:val="standardContextual"/>
             </w:rPr>
           </w:pPr>
-          <w:hyperlink w:anchor="_Toc162256841" w:history="1">
+          <w:hyperlink w:anchor="_Toc162357651" w:history="1">
             <w:r>
               <w:rPr>
                 <w:rStyle w:val="Hyperlink"/>
@@ -2795,7 +2795,7 @@
                 <w:noProof/>
                 <w:webHidden/>
               </w:rPr>
-              <w:instrText xml:space="preserve"> PAGEREF _Toc162256841 \h </w:instrText>
+              <w:instrText xml:space="preserve"> PAGEREF _Toc162357651 \h </w:instrText>
             </w:r>
             <w:r>
               <w:rPr>
@@ -2839,7 +2839,7 @@
               <w14:ligatures w14:val="standardContextual"/>
             </w:rPr>
           </w:pPr>
-          <w:hyperlink w:anchor="_Toc162256842" w:history="1">
+          <w:hyperlink w:anchor="_Toc162357652" w:history="1">
             <w:r>
               <w:rPr>
                 <w:rStyle w:val="Hyperlink"/>
@@ -2881,7 +2881,7 @@
                 <w:noProof/>
                 <w:webHidden/>
               </w:rPr>
-              <w:instrText xml:space="preserve"> PAGEREF _Toc162256842 \h </w:instrText>
+              <w:instrText xml:space="preserve"> PAGEREF _Toc162357652 \h </w:instrText>
             </w:r>
             <w:r>
               <w:rPr>
@@ -2925,7 +2925,7 @@
               <w14:ligatures w14:val="standardContextual"/>
             </w:rPr>
           </w:pPr>
-          <w:hyperlink w:anchor="_Toc162256843" w:history="1">
+          <w:hyperlink w:anchor="_Toc162357653" w:history="1">
             <w:r>
               <w:rPr>
                 <w:rStyle w:val="Hyperlink"/>
@@ -2967,7 +2967,7 @@
                 <w:noProof/>
                 <w:webHidden/>
               </w:rPr>
-              <w:instrText xml:space="preserve"> PAGEREF _Toc162256843 \h </w:instrText>
+              <w:instrText xml:space="preserve"> PAGEREF _Toc162357653 \h </w:instrText>
             </w:r>
             <w:r>
               <w:rPr>
@@ -2987,7 +2987,7 @@
                 <w:noProof/>
                 <w:webHidden/>
               </w:rPr>
-              <w:t>8</w:t>
+              <w:t>9</w:t>
             </w:r>
             <w:r>
               <w:rPr>
@@ -3011,7 +3011,7 @@
               <w14:ligatures w14:val="standardContextual"/>
             </w:rPr>
           </w:pPr>
-          <w:hyperlink w:anchor="_Toc162256844" w:history="1">
+          <w:hyperlink w:anchor="_Toc162357654" w:history="1">
             <w:r>
               <w:rPr>
                 <w:rStyle w:val="Hyperlink"/>
@@ -3053,7 +3053,7 @@
                 <w:noProof/>
                 <w:webHidden/>
               </w:rPr>
-              <w:instrText xml:space="preserve"> PAGEREF _Toc162256844 \h </w:instrText>
+              <w:instrText xml:space="preserve"> PAGEREF _Toc162357654 \h </w:instrText>
             </w:r>
             <w:r>
               <w:rPr>
@@ -3073,7 +3073,7 @@
                 <w:noProof/>
                 <w:webHidden/>
               </w:rPr>
-              <w:t>8</w:t>
+              <w:t>9</w:t>
             </w:r>
             <w:r>
               <w:rPr>
@@ -3097,7 +3097,7 @@
               <w14:ligatures w14:val="standardContextual"/>
             </w:rPr>
           </w:pPr>
-          <w:hyperlink w:anchor="_Toc162256845" w:history="1">
+          <w:hyperlink w:anchor="_Toc162357655" w:history="1">
             <w:r>
               <w:rPr>
                 <w:rStyle w:val="Hyperlink"/>
@@ -3139,7 +3139,7 @@
                 <w:noProof/>
                 <w:webHidden/>
               </w:rPr>
-              <w:instrText xml:space="preserve"> PAGEREF _Toc162256845 \h </w:instrText>
+              <w:instrText xml:space="preserve"> PAGEREF _Toc162357655 \h </w:instrText>
             </w:r>
             <w:r>
               <w:rPr>
@@ -3159,7 +3159,7 @@
                 <w:noProof/>
                 <w:webHidden/>
               </w:rPr>
-              <w:t>8</w:t>
+              <w:t>9</w:t>
             </w:r>
             <w:r>
               <w:rPr>
@@ -3183,7 +3183,7 @@
               <w14:ligatures w14:val="standardContextual"/>
             </w:rPr>
           </w:pPr>
-          <w:hyperlink w:anchor="_Toc162256846" w:history="1">
+          <w:hyperlink w:anchor="_Toc162357656" w:history="1">
             <w:r>
               <w:rPr>
                 <w:rStyle w:val="Hyperlink"/>
@@ -3225,7 +3225,7 @@
                 <w:noProof/>
                 <w:webHidden/>
               </w:rPr>
-              <w:instrText xml:space="preserve"> PAGEREF _Toc162256846 \h </w:instrText>
+              <w:instrText xml:space="preserve"> PAGEREF _Toc162357656 \h </w:instrText>
             </w:r>
             <w:r>
               <w:rPr>
@@ -3245,7 +3245,7 @@
                 <w:noProof/>
                 <w:webHidden/>
               </w:rPr>
-              <w:t>8</w:t>
+              <w:t>9</w:t>
             </w:r>
             <w:r>
               <w:rPr>
@@ -3269,7 +3269,7 @@
               <w14:ligatures w14:val="standardContextual"/>
             </w:rPr>
           </w:pPr>
-          <w:hyperlink w:anchor="_Toc162256847" w:history="1">
+          <w:hyperlink w:anchor="_Toc162357657" w:history="1">
             <w:r>
               <w:rPr>
                 <w:rStyle w:val="Hyperlink"/>
@@ -3311,7 +3311,7 @@
                 <w:noProof/>
                 <w:webHidden/>
               </w:rPr>
-              <w:instrText xml:space="preserve"> PAGEREF _Toc162256847 \h </w:instrText>
+              <w:instrText xml:space="preserve"> PAGEREF _Toc162357657 \h </w:instrText>
             </w:r>
             <w:r>
               <w:rPr>
@@ -3331,7 +3331,7 @@
                 <w:noProof/>
                 <w:webHidden/>
               </w:rPr>
-              <w:t>8</w:t>
+              <w:t>9</w:t>
             </w:r>
             <w:r>
               <w:rPr>
@@ -3355,7 +3355,7 @@
               <w14:ligatures w14:val="standardContextual"/>
             </w:rPr>
           </w:pPr>
-          <w:hyperlink w:anchor="_Toc162256848" w:history="1">
+          <w:hyperlink w:anchor="_Toc162357658" w:history="1">
             <w:r>
               <w:rPr>
                 <w:rStyle w:val="Hyperlink"/>
@@ -3397,7 +3397,7 @@
                 <w:noProof/>
                 <w:webHidden/>
               </w:rPr>
-              <w:instrText xml:space="preserve"> PAGEREF _Toc162256848 \h </w:instrText>
+              <w:instrText xml:space="preserve"> PAGEREF _Toc162357658 \h </w:instrText>
             </w:r>
             <w:r>
               <w:rPr>
@@ -3441,7 +3441,7 @@
               <w14:ligatures w14:val="standardContextual"/>
             </w:rPr>
           </w:pPr>
-          <w:hyperlink w:anchor="_Toc162256849" w:history="1">
+          <w:hyperlink w:anchor="_Toc162357659" w:history="1">
             <w:r>
               <w:rPr>
                 <w:rStyle w:val="Hyperlink"/>
@@ -3483,7 +3483,7 @@
                 <w:noProof/>
                 <w:webHidden/>
               </w:rPr>
-              <w:instrText xml:space="preserve"> PAGEREF _Toc162256849 \h </w:instrText>
+              <w:instrText xml:space="preserve"> PAGEREF _Toc162357659 \h </w:instrText>
             </w:r>
             <w:r>
               <w:rPr>
@@ -3503,7 +3503,7 @@
                 <w:noProof/>
                 <w:webHidden/>
               </w:rPr>
-              <w:t>9</w:t>
+              <w:t>10</w:t>
             </w:r>
             <w:r>
               <w:rPr>
@@ -3527,7 +3527,7 @@
               <w14:ligatures w14:val="standardContextual"/>
             </w:rPr>
           </w:pPr>
-          <w:hyperlink w:anchor="_Toc162256850" w:history="1">
+          <w:hyperlink w:anchor="_Toc162357660" w:history="1">
             <w:r>
               <w:rPr>
                 <w:rStyle w:val="Hyperlink"/>
@@ -3569,7 +3569,7 @@
                 <w:noProof/>
                 <w:webHidden/>
               </w:rPr>
-              <w:instrText xml:space="preserve"> PAGEREF _Toc162256850 \h </w:instrText>
+              <w:instrText xml:space="preserve"> PAGEREF _Toc162357660 \h </w:instrText>
             </w:r>
             <w:r>
               <w:rPr>
@@ -3589,7 +3589,7 @@
                 <w:noProof/>
                 <w:webHidden/>
               </w:rPr>
-              <w:t>9</w:t>
+              <w:t>10</w:t>
             </w:r>
             <w:r>
               <w:rPr>
@@ -3613,7 +3613,7 @@
               <w14:ligatures w14:val="standardContextual"/>
             </w:rPr>
           </w:pPr>
-          <w:hyperlink w:anchor="_Toc162256851" w:history="1">
+          <w:hyperlink w:anchor="_Toc162357661" w:history="1">
             <w:r>
               <w:rPr>
                 <w:rStyle w:val="Hyperlink"/>
@@ -3655,7 +3655,7 @@
                 <w:noProof/>
                 <w:webHidden/>
               </w:rPr>
-              <w:instrText xml:space="preserve"> PAGEREF _Toc162256851 \h </w:instrText>
+              <w:instrText xml:space="preserve"> PAGEREF _Toc162357661 \h </w:instrText>
             </w:r>
             <w:r>
               <w:rPr>
@@ -3675,7 +3675,7 @@
                 <w:noProof/>
                 <w:webHidden/>
               </w:rPr>
-              <w:t>9</w:t>
+              <w:t>10</w:t>
             </w:r>
             <w:r>
               <w:rPr>
@@ -3699,7 +3699,7 @@
               <w14:ligatures w14:val="standardContextual"/>
             </w:rPr>
           </w:pPr>
-          <w:hyperlink w:anchor="_Toc162256852" w:history="1">
+          <w:hyperlink w:anchor="_Toc162357662" w:history="1">
             <w:r>
               <w:rPr>
                 <w:rStyle w:val="Hyperlink"/>
@@ -3741,7 +3741,7 @@
                 <w:noProof/>
                 <w:webHidden/>
               </w:rPr>
-              <w:instrText xml:space="preserve"> PAGEREF _Toc162256852 \h </w:instrText>
+              <w:instrText xml:space="preserve"> PAGEREF _Toc162357662 \h </w:instrText>
             </w:r>
             <w:r>
               <w:rPr>
@@ -3761,7 +3761,7 @@
                 <w:noProof/>
                 <w:webHidden/>
               </w:rPr>
-              <w:t>9</w:t>
+              <w:t>10</w:t>
             </w:r>
             <w:r>
               <w:rPr>
@@ -3784,7 +3784,7 @@
               <w14:ligatures w14:val="standardContextual"/>
             </w:rPr>
           </w:pPr>
-          <w:hyperlink w:anchor="_Toc162256853" w:history="1">
+          <w:hyperlink w:anchor="_Toc162357663" w:history="1">
             <w:r>
               <w:rPr>
                 <w:rStyle w:val="Hyperlink"/>
@@ -3811,7 +3811,7 @@
                 <w:noProof/>
                 <w:webHidden/>
               </w:rPr>
-              <w:instrText xml:space="preserve"> PAGEREF _Toc162256853 \h </w:instrText>
+              <w:instrText xml:space="preserve"> PAGEREF _Toc162357663 \h </w:instrText>
             </w:r>
             <w:r>
               <w:rPr>
@@ -3831,7 +3831,7 @@
                 <w:noProof/>
                 <w:webHidden/>
               </w:rPr>
-              <w:t>10</w:t>
+              <w:t>11</w:t>
             </w:r>
             <w:r>
               <w:rPr>
@@ -3859,7 +3859,7 @@
       <w:pPr>
         <w:pStyle w:val="Heading1"/>
       </w:pPr>
-      <w:bookmarkStart w:id="1" w:name="_Toc162256811"/>
+      <w:bookmarkStart w:id="1" w:name="_Toc162357621"/>
       <w:r>
         <w:t>Introduction</w:t>
       </w:r>
@@ -3869,7 +3869,7 @@
       <w:pPr>
         <w:pStyle w:val="Heading2"/>
       </w:pPr>
-      <w:bookmarkStart w:id="2" w:name="_Toc162256812"/>
+      <w:bookmarkStart w:id="2" w:name="_Toc162357622"/>
       <w:r>
         <w:t>Project Summary</w:t>
       </w:r>
@@ -3880,7 +3880,7 @@
       <w:pPr>
         <w:pStyle w:val="Heading2"/>
       </w:pPr>
-      <w:bookmarkStart w:id="3" w:name="_Toc162256813"/>
+      <w:bookmarkStart w:id="3" w:name="_Toc162357623"/>
       <w:r>
         <w:t>Background</w:t>
       </w:r>
@@ -3891,7 +3891,7 @@
       <w:pPr>
         <w:pStyle w:val="Heading2"/>
       </w:pPr>
-      <w:bookmarkStart w:id="4" w:name="_Toc162256814"/>
+      <w:bookmarkStart w:id="4" w:name="_Toc162357624"/>
       <w:r>
         <w:t>Project Scope</w:t>
       </w:r>
@@ -3902,7 +3902,7 @@
       <w:pPr>
         <w:pStyle w:val="Heading2"/>
       </w:pPr>
-      <w:bookmarkStart w:id="5" w:name="_Toc162256815"/>
+      <w:bookmarkStart w:id="5" w:name="_Toc162357625"/>
       <w:r>
         <w:t>Assumptions</w:t>
       </w:r>
@@ -3912,7 +3912,7 @@
       <w:pPr>
         <w:pStyle w:val="Heading3"/>
       </w:pPr>
-      <w:bookmarkStart w:id="6" w:name="_Toc162256816"/>
+      <w:bookmarkStart w:id="6" w:name="_Toc162357626"/>
       <w:r>
         <w:t>General Assumptions</w:t>
       </w:r>
@@ -3930,7 +3930,7 @@
       <w:pPr>
         <w:pStyle w:val="Heading3"/>
       </w:pPr>
-      <w:bookmarkStart w:id="7" w:name="_Toc162256817"/>
+      <w:bookmarkStart w:id="7" w:name="_Toc162357627"/>
       <w:r>
         <w:t>Data Assumptions</w:t>
       </w:r>
@@ -3953,7 +3953,7 @@
       <w:pPr>
         <w:pStyle w:val="Heading3"/>
       </w:pPr>
-      <w:bookmarkStart w:id="8" w:name="_Toc162256818"/>
+      <w:bookmarkStart w:id="8" w:name="_Toc162357628"/>
       <w:r>
         <w:t>Security Assumptions</w:t>
       </w:r>
@@ -3977,7 +3977,7 @@
       <w:pPr>
         <w:pStyle w:val="Heading3"/>
       </w:pPr>
-      <w:bookmarkStart w:id="9" w:name="_Toc162256819"/>
+      <w:bookmarkStart w:id="9" w:name="_Toc162357629"/>
       <w:r>
         <w:t>User Interface Assumptions</w:t>
       </w:r>
@@ -4006,7 +4006,7 @@
       <w:pPr>
         <w:pStyle w:val="Heading1"/>
       </w:pPr>
-      <w:bookmarkStart w:id="10" w:name="_Toc162256820"/>
+      <w:bookmarkStart w:id="10" w:name="_Toc162357630"/>
       <w:r>
         <w:t>Functional Objectives</w:t>
       </w:r>
@@ -4021,7 +4021,7 @@
       <w:pPr>
         <w:pStyle w:val="Heading2"/>
       </w:pPr>
-      <w:bookmarkStart w:id="11" w:name="_Toc162256821"/>
+      <w:bookmarkStart w:id="11" w:name="_Toc162357631"/>
       <w:r>
         <w:t>High Priority</w:t>
       </w:r>
@@ -4032,7 +4032,7 @@
       <w:pPr>
         <w:pStyle w:val="Heading2"/>
       </w:pPr>
-      <w:bookmarkStart w:id="12" w:name="_Toc162256822"/>
+      <w:bookmarkStart w:id="12" w:name="_Toc162357632"/>
       <w:r>
         <w:lastRenderedPageBreak/>
         <w:t>Medium Priority</w:t>
@@ -4044,7 +4044,7 @@
       <w:pPr>
         <w:pStyle w:val="Heading2"/>
       </w:pPr>
-      <w:bookmarkStart w:id="13" w:name="_Toc162256823"/>
+      <w:bookmarkStart w:id="13" w:name="_Toc162357633"/>
       <w:r>
         <w:t>Low Priority</w:t>
       </w:r>
@@ -4055,7 +4055,7 @@
       <w:pPr>
         <w:pStyle w:val="Heading1"/>
       </w:pPr>
-      <w:bookmarkStart w:id="14" w:name="_Toc162256824"/>
+      <w:bookmarkStart w:id="14" w:name="_Toc162357634"/>
       <w:r>
         <w:t>Analysis</w:t>
       </w:r>
@@ -4065,7 +4065,7 @@
       <w:pPr>
         <w:pStyle w:val="Heading2"/>
       </w:pPr>
-      <w:bookmarkStart w:id="15" w:name="_Toc162256825"/>
+      <w:bookmarkStart w:id="15" w:name="_Toc162357635"/>
       <w:r>
         <w:t>System Use Case Diagram</w:t>
       </w:r>
@@ -4146,7 +4146,7 @@
       <w:pPr>
         <w:pStyle w:val="Heading2"/>
       </w:pPr>
-      <w:bookmarkStart w:id="16" w:name="_Toc162256826"/>
+      <w:bookmarkStart w:id="16" w:name="_Toc162357636"/>
       <w:r>
         <w:t>Use Case Personas</w:t>
       </w:r>
@@ -4197,7 +4197,7 @@
       <w:pPr>
         <w:pStyle w:val="Heading3"/>
       </w:pPr>
-      <w:bookmarkStart w:id="17" w:name="_Toc162256827"/>
+      <w:bookmarkStart w:id="17" w:name="_Toc162357637"/>
       <w:r>
         <w:t>{Persona 1}</w:t>
       </w:r>
@@ -4212,7 +4212,7 @@
       <w:pPr>
         <w:pStyle w:val="Heading3"/>
       </w:pPr>
-      <w:bookmarkStart w:id="18" w:name="_Toc162256828"/>
+      <w:bookmarkStart w:id="18" w:name="_Toc162357638"/>
       <w:r>
         <w:lastRenderedPageBreak/>
         <w:t xml:space="preserve">{Persona </w:t>
@@ -4234,7 +4234,7 @@
       <w:pPr>
         <w:pStyle w:val="Heading3"/>
       </w:pPr>
-      <w:bookmarkStart w:id="19" w:name="_Toc162256829"/>
+      <w:bookmarkStart w:id="19" w:name="_Toc162357639"/>
       <w:r>
         <w:t>{Persona 3}</w:t>
       </w:r>
@@ -4249,7 +4249,7 @@
       <w:pPr>
         <w:pStyle w:val="Heading2"/>
       </w:pPr>
-      <w:bookmarkStart w:id="20" w:name="_Toc162256830"/>
+      <w:bookmarkStart w:id="20" w:name="_Toc162357640"/>
       <w:r>
         <w:t>Use Case Descriptions (for selected cases)</w:t>
       </w:r>
@@ -4280,7 +4280,7 @@
           <w:numId w:val="0"/>
         </w:numPr>
       </w:pPr>
-      <w:bookmarkStart w:id="21" w:name="_Toc162256831"/>
+      <w:bookmarkStart w:id="21" w:name="_Toc162357641"/>
       <w:r>
         <w:t>Add Employee</w:t>
       </w:r>
@@ -4881,7 +4881,7 @@
       <w:pPr>
         <w:pStyle w:val="Heading2"/>
       </w:pPr>
-      <w:bookmarkStart w:id="22" w:name="_Toc162256832"/>
+      <w:bookmarkStart w:id="22" w:name="_Toc162357642"/>
       <w:r>
         <w:t>Information Flow Diagram (IFD)</w:t>
       </w:r>
@@ -4947,7 +4947,7 @@
       <w:pPr>
         <w:pStyle w:val="Heading1"/>
       </w:pPr>
-      <w:bookmarkStart w:id="23" w:name="_Toc162256833"/>
+      <w:bookmarkStart w:id="23" w:name="_Toc162357643"/>
       <w:r>
         <w:t>Conceptual Design</w:t>
       </w:r>
@@ -4958,7 +4958,7 @@
         <w:pStyle w:val="Heading2"/>
       </w:pPr>
       <w:bookmarkStart w:id="24" w:name="_Ref159874026"/>
-      <w:bookmarkStart w:id="25" w:name="_Toc162256834"/>
+      <w:bookmarkStart w:id="25" w:name="_Toc162357644"/>
       <w:r>
         <w:t>Conceptual Model (EER)</w:t>
       </w:r>
@@ -5131,7 +5131,7 @@
         <w:pStyle w:val="Heading2"/>
       </w:pPr>
       <w:bookmarkStart w:id="26" w:name="_Ref159874170"/>
-      <w:bookmarkStart w:id="27" w:name="_Toc162256835"/>
+      <w:bookmarkStart w:id="27" w:name="_Toc162357645"/>
       <w:r>
         <w:t>Tasks</w:t>
       </w:r>
@@ -5153,52 +5153,54 @@
       <w:pPr>
         <w:pStyle w:val="Heading3"/>
       </w:pPr>
+      <w:bookmarkStart w:id="28" w:name="_Toc162357646"/>
       <w:r>
         <w:t>Payroll Process</w:t>
-      </w:r>
-    </w:p>
-    <w:p>
-      <w:r>
-        <w:t>A description of the task and why it must be done programmatically</w:t>
-      </w:r>
-      <w:r>
-        <w:t xml:space="preserve"> (versus being enforced by the data model).</w:t>
-      </w:r>
-    </w:p>
-    <w:p>
-      <w:pPr>
-        <w:pStyle w:val="Heading3"/>
-      </w:pPr>
-      <w:bookmarkStart w:id="28" w:name="_Toc162256837"/>
-      <w:r>
-        <w:t>Task 2</w:t>
       </w:r>
       <w:bookmarkEnd w:id="28"/>
     </w:p>
     <w:p>
       <w:r>
-        <w:t>A description of the task and why it must be done programmatically (versus being enforced by the data model).</w:t>
+        <w:t>A description of the task and why it must be done programmatically</w:t>
+      </w:r>
+      <w:r>
+        <w:t xml:space="preserve"> (versus being enforced by the data model).</w:t>
       </w:r>
     </w:p>
     <w:p>
       <w:pPr>
-        <w:pStyle w:val="Heading1"/>
-      </w:pPr>
-      <w:bookmarkStart w:id="29" w:name="_Toc162256838"/>
-      <w:r>
-        <w:t>Logical Design</w:t>
+        <w:pStyle w:val="Heading3"/>
+      </w:pPr>
+      <w:bookmarkStart w:id="29" w:name="_Toc162357647"/>
+      <w:r>
+        <w:t>Task 2</w:t>
       </w:r>
       <w:bookmarkEnd w:id="29"/>
     </w:p>
     <w:p>
+      <w:r>
+        <w:t>A description of the task and why it must be done programmatically (versus being enforced by the data model).</w:t>
+      </w:r>
+    </w:p>
+    <w:p>
+      <w:pPr>
+        <w:pStyle w:val="Heading1"/>
+      </w:pPr>
+      <w:bookmarkStart w:id="30" w:name="_Toc162357648"/>
+      <w:r>
+        <w:t>Logical Design</w:t>
+      </w:r>
+      <w:bookmarkEnd w:id="30"/>
+    </w:p>
+    <w:p>
       <w:pPr>
         <w:pStyle w:val="Heading2"/>
       </w:pPr>
-      <w:bookmarkStart w:id="30" w:name="_Toc162256839"/>
+      <w:bookmarkStart w:id="31" w:name="_Toc162357649"/>
       <w:r>
         <w:t>Logical Data Model (ERD)</w:t>
       </w:r>
-      <w:bookmarkEnd w:id="30"/>
+      <w:bookmarkEnd w:id="31"/>
     </w:p>
     <w:p>
       <w:r>
@@ -5320,75 +5322,75 @@
       <w:pPr>
         <w:pStyle w:val="Heading2"/>
       </w:pPr>
-      <w:bookmarkStart w:id="31" w:name="_Toc162256840"/>
+      <w:bookmarkStart w:id="32" w:name="_Toc162357650"/>
       <w:r>
         <w:t>Abstract Code (w/ SQL)</w:t>
-      </w:r>
-      <w:bookmarkEnd w:id="31"/>
-    </w:p>
-    <w:p>
-      <w:r>
-        <w:t xml:space="preserve">The abstract code defininig logic to implement tasks defined in section </w:t>
-      </w:r>
-      <w:r>
-        <w:fldChar w:fldCharType="begin"/>
-      </w:r>
-      <w:r>
-        <w:instrText xml:space="preserve"> REF _Ref159874170 \r \h </w:instrText>
-      </w:r>
-      <w:r>
-        <w:fldChar w:fldCharType="separate"/>
-      </w:r>
-      <w:r>
-        <w:t>5.2</w:t>
-      </w:r>
-      <w:r>
-        <w:fldChar w:fldCharType="end"/>
-      </w:r>
-      <w:r>
-        <w:t>.</w:t>
-      </w:r>
-    </w:p>
-    <w:p>
-      <w:pPr>
-        <w:pStyle w:val="Heading3"/>
-      </w:pPr>
-      <w:bookmarkStart w:id="32" w:name="_Toc162256841"/>
-      <w:r>
-        <w:t>Task 1</w:t>
       </w:r>
       <w:bookmarkEnd w:id="32"/>
     </w:p>
     <w:p>
       <w:r>
-        <w:t>Abstract code implementing logic for task 1.</w:t>
+        <w:t xml:space="preserve">The abstract code defininig logic to implement tasks defined in section </w:t>
+      </w:r>
+      <w:r>
+        <w:fldChar w:fldCharType="begin"/>
+      </w:r>
+      <w:r>
+        <w:instrText xml:space="preserve"> REF _Ref159874170 \r \h </w:instrText>
+      </w:r>
+      <w:r>
+        <w:fldChar w:fldCharType="separate"/>
+      </w:r>
+      <w:r>
+        <w:t>5.2</w:t>
+      </w:r>
+      <w:r>
+        <w:fldChar w:fldCharType="end"/>
+      </w:r>
+      <w:r>
+        <w:t>.</w:t>
       </w:r>
     </w:p>
     <w:p>
       <w:pPr>
         <w:pStyle w:val="Heading3"/>
       </w:pPr>
-      <w:bookmarkStart w:id="33" w:name="_Toc162256842"/>
-      <w:r>
-        <w:t>Task 2</w:t>
+      <w:bookmarkStart w:id="33" w:name="_Toc162357651"/>
+      <w:r>
+        <w:t>Task 1</w:t>
       </w:r>
       <w:bookmarkEnd w:id="33"/>
     </w:p>
     <w:p>
       <w:r>
-        <w:t>Abstract code implementing logic for task 2.</w:t>
+        <w:t>Abstract code implementing logic for task 1.</w:t>
       </w:r>
     </w:p>
     <w:p>
       <w:pPr>
+        <w:pStyle w:val="Heading3"/>
+      </w:pPr>
+      <w:bookmarkStart w:id="34" w:name="_Toc162357652"/>
+      <w:r>
+        <w:t>Task 2</w:t>
+      </w:r>
+      <w:bookmarkEnd w:id="34"/>
+    </w:p>
+    <w:p>
+      <w:r>
+        <w:t>Abstract code implementing logic for task 2.</w:t>
+      </w:r>
+    </w:p>
+    <w:p>
+      <w:pPr>
         <w:pStyle w:val="Heading1"/>
       </w:pPr>
-      <w:bookmarkStart w:id="34" w:name="_Toc162256843"/>
+      <w:bookmarkStart w:id="35" w:name="_Toc162357653"/>
       <w:r>
         <w:lastRenderedPageBreak/>
         <w:t>Physical Implementation</w:t>
       </w:r>
-      <w:bookmarkEnd w:id="34"/>
+      <w:bookmarkEnd w:id="35"/>
     </w:p>
     <w:p>
       <w:r>
@@ -5441,45 +5443,45 @@
       <w:pPr>
         <w:pStyle w:val="Heading1"/>
       </w:pPr>
-      <w:bookmarkStart w:id="35" w:name="_Toc162256844"/>
+      <w:bookmarkStart w:id="36" w:name="_Toc162357654"/>
       <w:r>
         <w:t>Appendix</w:t>
       </w:r>
-      <w:bookmarkEnd w:id="35"/>
+      <w:bookmarkEnd w:id="36"/>
     </w:p>
     <w:p>
       <w:pPr>
         <w:pStyle w:val="Heading2"/>
       </w:pPr>
-      <w:bookmarkStart w:id="36" w:name="_Ref159872787"/>
-      <w:bookmarkStart w:id="37" w:name="_Ref159872819"/>
-      <w:bookmarkStart w:id="38" w:name="_Toc162256845"/>
+      <w:bookmarkStart w:id="37" w:name="_Ref159872787"/>
+      <w:bookmarkStart w:id="38" w:name="_Ref159872819"/>
+      <w:bookmarkStart w:id="39" w:name="_Toc162357655"/>
       <w:r>
         <w:t xml:space="preserve">Supporting Information for the </w:t>
       </w:r>
       <w:r>
         <w:t>Conceptual Data Model (EER)</w:t>
       </w:r>
-      <w:bookmarkEnd w:id="36"/>
       <w:bookmarkEnd w:id="37"/>
       <w:bookmarkEnd w:id="38"/>
-    </w:p>
-    <w:p>
-      <w:r>
-        <w:t xml:space="preserve">The conceptual data model defines entities that make up the proposed data system and the relationships connecting those entities.  Unique identifiers should be specified for each entity.  </w:t>
-      </w:r>
-    </w:p>
-    <w:p>
-      <w:pPr>
-        <w:pStyle w:val="Heading3"/>
-      </w:pPr>
-      <w:bookmarkStart w:id="39" w:name="_Toc162256846"/>
-      <w:r>
-        <w:t>Sample Data</w:t>
-      </w:r>
       <w:bookmarkEnd w:id="39"/>
     </w:p>
     <w:p>
+      <w:r>
+        <w:t xml:space="preserve">The conceptual data model defines entities that make up the proposed data system and the relationships connecting those entities.  Unique identifiers should be specified for each entity.  </w:t>
+      </w:r>
+    </w:p>
+    <w:p>
+      <w:pPr>
+        <w:pStyle w:val="Heading3"/>
+      </w:pPr>
+      <w:bookmarkStart w:id="40" w:name="_Toc162357656"/>
+      <w:r>
+        <w:t>Sample Data</w:t>
+      </w:r>
+      <w:bookmarkEnd w:id="40"/>
+    </w:p>
+    <w:p>
       <w:pPr>
         <w:pStyle w:val="Heading4"/>
       </w:pPr>
@@ -5501,11 +5503,11 @@
       <w:pPr>
         <w:pStyle w:val="Heading3"/>
       </w:pPr>
-      <w:bookmarkStart w:id="40" w:name="_Toc162256847"/>
+      <w:bookmarkStart w:id="41" w:name="_Toc162357657"/>
       <w:r>
         <w:t>Functional Dependencies</w:t>
       </w:r>
-      <w:bookmarkEnd w:id="40"/>
+      <w:bookmarkEnd w:id="41"/>
     </w:p>
     <w:p>
       <w:pPr>
@@ -5529,11 +5531,11 @@
       <w:pPr>
         <w:pStyle w:val="Heading3"/>
       </w:pPr>
-      <w:bookmarkStart w:id="41" w:name="_Toc162256848"/>
+      <w:bookmarkStart w:id="42" w:name="_Toc162357658"/>
       <w:r>
         <w:t>Data Dictionary</w:t>
       </w:r>
-      <w:bookmarkEnd w:id="41"/>
+      <w:bookmarkEnd w:id="42"/>
     </w:p>
     <w:p>
       <w:pPr>
@@ -6509,67 +6511,67 @@
       <w:pPr>
         <w:pStyle w:val="Heading2"/>
       </w:pPr>
-      <w:bookmarkStart w:id="42" w:name="_Ref159872855"/>
-      <w:bookmarkStart w:id="43" w:name="_Toc162256849"/>
+      <w:bookmarkStart w:id="43" w:name="_Ref159872855"/>
+      <w:bookmarkStart w:id="44" w:name="_Toc162357659"/>
       <w:r>
         <w:t>Database Creation Script</w:t>
       </w:r>
-      <w:bookmarkEnd w:id="42"/>
       <w:bookmarkEnd w:id="43"/>
-    </w:p>
-    <w:p>
-      <w:r>
-        <w:t>A series of SQL commands that will create a physical implementation of the database on a specific DBMS (i.e., MySQL).  It is acceptable to provide this as a separate SQL file with the name of the file specified here.</w:t>
-      </w:r>
-    </w:p>
-    <w:p>
-      <w:pPr>
-        <w:pStyle w:val="Heading2"/>
-      </w:pPr>
-      <w:bookmarkStart w:id="44" w:name="_Toc162256850"/>
-      <w:r>
-        <w:t>Sample Data Insertion Script</w:t>
-      </w:r>
       <w:bookmarkEnd w:id="44"/>
     </w:p>
     <w:p>
       <w:r>
-        <w:t>A series of SQL commands that will successfully (i.e., without error) popullate the database with sample data that can be used to demonstrate all functionality.  It is acceptable to provide this as a separate SQL file with the name of the file specified here.</w:t>
+        <w:t>A series of SQL commands that will create a physical implementation of the database on a specific DBMS (i.e., MySQL).  It is acceptable to provide this as a separate SQL file with the name of the file specified here.</w:t>
       </w:r>
     </w:p>
     <w:p>
       <w:pPr>
         <w:pStyle w:val="Heading2"/>
       </w:pPr>
-      <w:bookmarkStart w:id="45" w:name="_Toc162256851"/>
-      <w:r>
-        <w:t>Functional Demonstration Script</w:t>
-      </w:r>
-      <w:r>
-        <w:t>(s)</w:t>
+      <w:bookmarkStart w:id="45" w:name="_Toc162357660"/>
+      <w:r>
+        <w:t>Sample Data Insertion Script</w:t>
       </w:r>
       <w:bookmarkEnd w:id="45"/>
     </w:p>
     <w:p>
       <w:r>
-        <w:t>A series of SQL commands that successfully demonstrate each use case defined in this specification.  Each script should clearly identify the before and after state of the data as part of the script.  It is acceptable to provide this as a separate SQL file with the name of the file specified here.</w:t>
+        <w:t>A series of SQL commands that will successfully (i.e., without error) popullate the database with sample data that can be used to demonstrate all functionality.  It is acceptable to provide this as a separate SQL file with the name of the file specified here.</w:t>
       </w:r>
     </w:p>
     <w:p>
       <w:pPr>
         <w:pStyle w:val="Heading2"/>
       </w:pPr>
-      <w:bookmarkStart w:id="46" w:name="_Toc162256852"/>
-      <w:r>
-        <w:t>Demonstration Video Script</w:t>
+      <w:bookmarkStart w:id="46" w:name="_Toc162357661"/>
+      <w:r>
+        <w:t>Functional Demonstration Script</w:t>
+      </w:r>
+      <w:r>
+        <w:t>(s)</w:t>
       </w:r>
       <w:bookmarkEnd w:id="46"/>
     </w:p>
     <w:p>
       <w:r>
+        <w:t>A series of SQL commands that successfully demonstrate each use case defined in this specification.  Each script should clearly identify the before and after state of the data as part of the script.  It is acceptable to provide this as a separate SQL file with the name of the file specified here.</w:t>
+      </w:r>
+    </w:p>
+    <w:p>
+      <w:pPr>
+        <w:pStyle w:val="Heading2"/>
+      </w:pPr>
+      <w:bookmarkStart w:id="47" w:name="_Toc162357662"/>
+      <w:r>
+        <w:t>Demonstration Video Script</w:t>
+      </w:r>
+      <w:bookmarkEnd w:id="47"/>
+    </w:p>
+    <w:p>
+      <w:r>
         <w:t>Provide a “movie script” summary of what will be demonstrated in the final video.</w:t>
       </w:r>
-      <w:bookmarkStart w:id="47" w:name="_Toc526061447"/>
+      <w:bookmarkStart w:id="48" w:name="_Toc526061447"/>
     </w:p>
     <w:p>
       <w:pPr>
@@ -6589,13 +6591,13 @@
       <w:pPr>
         <w:pStyle w:val="ChangeHistoryHeading"/>
       </w:pPr>
-      <w:bookmarkStart w:id="48" w:name="_Toc162256853"/>
+      <w:bookmarkStart w:id="49" w:name="_Toc162357663"/>
       <w:r>
         <w:lastRenderedPageBreak/>
         <w:t>Change History</w:t>
       </w:r>
-      <w:bookmarkEnd w:id="47"/>
       <w:bookmarkEnd w:id="48"/>
+      <w:bookmarkEnd w:id="49"/>
     </w:p>
     <w:tbl>
       <w:tblPr>

</xml_diff>